<commit_message>
Added the necessary folders
</commit_message>
<xml_diff>
--- a/docs/Folder structure.docx
+++ b/docs/Folder structure.docx
@@ -19,7 +19,7 @@
           <w:kern w:val="0"/>
           <w:lang w:eastAsia="en-GB"/>
         </w:rPr>
-        <w:pict w14:anchorId="1A15AEDF">
+        <w:pict w14:anchorId="382E7F0D">
           <v:rect id="_x0000_i1037" alt="" style="width:451.3pt;height:.05pt;mso-width-percent:0;mso-height-percent:0;mso-width-percent:0;mso-height-percent:0" o:hralign="center" o:hrstd="t" o:hr="t" fillcolor="#a0a0a0" stroked="f"/>
         </w:pict>
       </w:r>
@@ -247,7 +247,7 @@
           <w:kern w:val="0"/>
           <w:lang w:eastAsia="en-GB"/>
         </w:rPr>
-        <w:pict w14:anchorId="7FB4AC5B">
+        <w:pict w14:anchorId="3A7DF624">
           <v:rect id="_x0000_i1036" alt="" style="width:451.3pt;height:.05pt;mso-width-percent:0;mso-height-percent:0;mso-width-percent:0;mso-height-percent:0" o:hralign="center" o:hrstd="t" o:hr="t" fillcolor="#a0a0a0" stroked="f"/>
         </w:pict>
       </w:r>
@@ -589,7 +589,7 @@
           <w:kern w:val="0"/>
           <w:lang w:eastAsia="en-GB"/>
         </w:rPr>
-        <w:pict w14:anchorId="6AC917F9">
+        <w:pict w14:anchorId="00531BA3">
           <v:rect id="_x0000_i1035" alt="" style="width:451.3pt;height:.05pt;mso-width-percent:0;mso-height-percent:0;mso-width-percent:0;mso-height-percent:0" o:hralign="center" o:hrstd="t" o:hr="t" fillcolor="#a0a0a0" stroked="f"/>
         </w:pict>
       </w:r>
@@ -3412,7 +3412,7 @@
           <w:kern w:val="0"/>
           <w:lang w:eastAsia="en-GB"/>
         </w:rPr>
-        <w:pict w14:anchorId="5DF456AF">
+        <w:pict w14:anchorId="687E3345">
           <v:rect id="_x0000_i1034" alt="" style="width:451.3pt;height:.05pt;mso-width-percent:0;mso-height-percent:0;mso-width-percent:0;mso-height-percent:0" o:hralign="center" o:hrstd="t" o:hr="t" fillcolor="#a0a0a0" stroked="f"/>
         </w:pict>
       </w:r>
@@ -4486,7 +4486,7 @@
           <w:kern w:val="0"/>
           <w:lang w:eastAsia="en-GB"/>
         </w:rPr>
-        <w:pict w14:anchorId="6D1E537B">
+        <w:pict w14:anchorId="6EB83E63">
           <v:rect id="_x0000_i1033" alt="" style="width:451.3pt;height:.05pt;mso-width-percent:0;mso-height-percent:0;mso-width-percent:0;mso-height-percent:0" o:hralign="center" o:hrstd="t" o:hr="t" fillcolor="#a0a0a0" stroked="f"/>
         </w:pict>
       </w:r>
@@ -4875,7 +4875,7 @@
           <w:kern w:val="0"/>
           <w:lang w:eastAsia="en-GB"/>
         </w:rPr>
-        <w:pict w14:anchorId="67543617">
+        <w:pict w14:anchorId="6F432A7C">
           <v:rect id="_x0000_i1032" alt="" style="width:451.3pt;height:.05pt;mso-width-percent:0;mso-height-percent:0;mso-width-percent:0;mso-height-percent:0" o:hralign="center" o:hrstd="t" o:hr="t" fillcolor="#a0a0a0" stroked="f"/>
         </w:pict>
       </w:r>
@@ -5495,7 +5495,7 @@
           <w:kern w:val="0"/>
           <w:lang w:eastAsia="en-GB"/>
         </w:rPr>
-        <w:pict w14:anchorId="58DC29C9">
+        <w:pict w14:anchorId="17CDAFD2">
           <v:rect id="_x0000_i1031" alt="" style="width:451.3pt;height:.05pt;mso-width-percent:0;mso-height-percent:0;mso-width-percent:0;mso-height-percent:0" o:hralign="center" o:hrstd="t" o:hr="t" fillcolor="#a0a0a0" stroked="f"/>
         </w:pict>
       </w:r>
@@ -6501,7 +6501,7 @@
           <w:kern w:val="0"/>
           <w:lang w:eastAsia="en-GB"/>
         </w:rPr>
-        <w:pict w14:anchorId="123CD7C5">
+        <w:pict w14:anchorId="2D7185A8">
           <v:rect id="_x0000_i1030" alt="" style="width:451.3pt;height:.05pt;mso-width-percent:0;mso-height-percent:0;mso-width-percent:0;mso-height-percent:0" o:hralign="center" o:hrstd="t" o:hr="t" fillcolor="#a0a0a0" stroked="f"/>
         </w:pict>
       </w:r>
@@ -7048,7 +7048,7 @@
           <w:kern w:val="0"/>
           <w:lang w:eastAsia="en-GB"/>
         </w:rPr>
-        <w:pict w14:anchorId="13246614">
+        <w:pict w14:anchorId="4BEB5441">
           <v:rect id="_x0000_i1029" alt="" style="width:451.3pt;height:.05pt;mso-width-percent:0;mso-height-percent:0;mso-width-percent:0;mso-height-percent:0" o:hralign="center" o:hrstd="t" o:hr="t" fillcolor="#a0a0a0" stroked="f"/>
         </w:pict>
       </w:r>
@@ -7468,7 +7468,7 @@
           <w:kern w:val="0"/>
           <w:lang w:eastAsia="en-GB"/>
         </w:rPr>
-        <w:pict w14:anchorId="409A685B">
+        <w:pict w14:anchorId="04131BA1">
           <v:rect id="_x0000_i1028" alt="" style="width:451.3pt;height:.05pt;mso-width-percent:0;mso-height-percent:0;mso-width-percent:0;mso-height-percent:0" o:hralign="center" o:hrstd="t" o:hr="t" fillcolor="#a0a0a0" stroked="f"/>
         </w:pict>
       </w:r>
@@ -7773,7 +7773,7 @@
           <w:kern w:val="0"/>
           <w:lang w:eastAsia="en-GB"/>
         </w:rPr>
-        <w:pict w14:anchorId="423930A9">
+        <w:pict w14:anchorId="3692B79A">
           <v:rect id="_x0000_i1027" alt="" style="width:451.3pt;height:.05pt;mso-width-percent:0;mso-height-percent:0;mso-width-percent:0;mso-height-percent:0" o:hralign="center" o:hrstd="t" o:hr="t" fillcolor="#a0a0a0" stroked="f"/>
         </w:pict>
       </w:r>
@@ -7990,7 +7990,7 @@
           <w:kern w:val="0"/>
           <w:lang w:eastAsia="en-GB"/>
         </w:rPr>
-        <w:pict w14:anchorId="4E9ED259">
+        <w:pict w14:anchorId="499D965C">
           <v:rect id="_x0000_i1026" alt="" style="width:451.3pt;height:.05pt;mso-width-percent:0;mso-height-percent:0;mso-width-percent:0;mso-height-percent:0" o:hralign="center" o:hrstd="t" o:hr="t" fillcolor="#a0a0a0" stroked="f"/>
         </w:pict>
       </w:r>
@@ -8240,12 +8240,22 @@
           <w:kern w:val="0"/>
           <w:lang w:eastAsia="en-GB"/>
         </w:rPr>
-        <w:pict w14:anchorId="7B06C196">
+        <w:pict w14:anchorId="50F7AC5E">
           <v:rect id="_x0000_i1025" alt="" style="width:451.3pt;height:.05pt;mso-width-percent:0;mso-height-percent:0;mso-width-percent:0;mso-height-percent:0" o:hralign="center" o:hrstd="t" o:hr="t" fillcolor="#a0a0a0" stroked="f"/>
         </w:pict>
       </w:r>
     </w:p>
-    <w:p/>
+    <w:p>
+      <w:r>
+        <w:rPr>
+          <w:rFonts w:ascii="Times New Roman" w:eastAsia="Times New Roman" w:hAnsi="Times New Roman" w:cs="Times New Roman"/>
+          <w:kern w:val="0"/>
+          <w:lang w:eastAsia="en-GB"/>
+          <w14:ligatures w14:val="none"/>
+        </w:rPr>
+        <w:t>do</w:t>
+      </w:r>
+    </w:p>
     <w:sectPr>
       <w:pgSz w:w="11906" w:h="16838"/>
       <w:pgMar w:top="1440" w:right="1440" w:bottom="1440" w:left="1440" w:header="708" w:footer="708" w:gutter="0"/>

</xml_diff>